<commit_message>
doc: :pencel2: Update chat session Word doc
</commit_message>
<xml_diff>
--- a/VisualStudioCopilotChatFSharpSession.docx
+++ b/VisualStudioCopilotChatFSharpSession.docx
@@ -23,652 +23,636 @@
         <w:t xml:space="preserve">Within </w:t>
       </w:r>
       <w:r>
-        <w:t>Microsoft Visual Studio Community 2022</w:t>
-      </w:r>
+        <w:t>Microsoft Visual Studio Community 2022 (VisualStudio.</w:t>
+      </w:r>
+      <w:proofErr w:type="gramStart"/>
+      <w:r>
+        <w:t>17.Release</w:t>
+      </w:r>
+      <w:proofErr w:type="gramEnd"/>
+      <w:r>
+        <w:t>/17.6.4+33815.320)</w:t>
+      </w:r>
+      <w:r>
+        <w:t xml:space="preserve">, I first attempted to just simply put a comment in the editor and then allow </w:t>
+      </w:r>
+      <w:r>
+        <w:t>C</w:t>
+      </w:r>
+      <w:r>
+        <w:t>opilot</w:t>
+      </w:r>
+      <w:r>
+        <w:t xml:space="preserve"> [</w:t>
+      </w:r>
+      <w:r>
+        <w:t>https://github.com/features/copilot</w:t>
+      </w:r>
+      <w:r>
+        <w:t>]</w:t>
+      </w:r>
+      <w:r>
+        <w:t xml:space="preserve"> to complete the code for me. What I found was</w:t>
+      </w:r>
+      <w:r>
+        <w:t xml:space="preserve"> the code suggested by Copilot</w:t>
+      </w:r>
+      <w:r>
+        <w:t xml:space="preserve"> was</w:t>
+      </w:r>
+      <w:r>
+        <w:t xml:space="preserve"> no</w:t>
+      </w:r>
+      <w:r>
+        <w:t>t compiling correctly and resulting in errors.</w:t>
+      </w:r>
+      <w:r>
+        <w:t xml:space="preserve"> Perhaps it was hallucinating when it offered the code.</w:t>
+      </w:r>
+      <w:r>
+        <w:t xml:space="preserve"> I then put the same question into </w:t>
+      </w:r>
+      <w:r>
+        <w:t>Copilot Chat</w:t>
+      </w:r>
+      <w:r>
+        <w:t xml:space="preserve"> prompt, and the result was much better. </w:t>
+      </w:r>
+      <w:r>
+        <w:t>Next,</w:t>
+      </w:r>
+      <w:r>
+        <w:t xml:space="preserve"> ask</w:t>
+      </w:r>
+      <w:r>
+        <w:t>ed</w:t>
+      </w:r>
+      <w:r>
+        <w:t xml:space="preserve"> </w:t>
+      </w:r>
+      <w:r>
+        <w:t>Copilot Chat</w:t>
+      </w:r>
+      <w:r>
+        <w:t xml:space="preserve"> to create a </w:t>
+      </w:r>
+      <w:r>
+        <w:t>M</w:t>
+      </w:r>
+      <w:r>
+        <w:t xml:space="preserve">ain method </w:t>
+      </w:r>
+      <w:proofErr w:type="gramStart"/>
+      <w:r>
+        <w:t>similar to</w:t>
+      </w:r>
+      <w:proofErr w:type="gramEnd"/>
+      <w:r>
+        <w:t xml:space="preserve"> what you would have in a Java class. </w:t>
+      </w:r>
+      <w:r>
+        <w:t xml:space="preserve">Within a few seconds </w:t>
+      </w:r>
+      <w:r>
+        <w:t>it did and appears to</w:t>
+      </w:r>
+      <w:r>
+        <w:t xml:space="preserve"> compile and</w:t>
+      </w:r>
+      <w:r>
+        <w:t xml:space="preserve"> function correctly.</w:t>
+      </w:r>
+      <w:r>
+        <w:t xml:space="preserve"> Specifically, here are the </w:t>
+      </w:r>
+      <w:proofErr w:type="gramStart"/>
+      <w:r>
+        <w:t>step by step</w:t>
+      </w:r>
+      <w:proofErr w:type="gramEnd"/>
+      <w:r>
+        <w:t xml:space="preserve"> iterations with the code, using Copilot Chat.</w:t>
+      </w:r>
+    </w:p>
+    <w:p>
+      <w:pPr>
+        <w:spacing w:after="0"/>
+      </w:pPr>
+    </w:p>
+    <w:p>
+      <w:pPr>
+        <w:spacing w:after="0"/>
+      </w:pPr>
+      <w:r>
+        <w:t xml:space="preserve">Prompt: </w:t>
+      </w:r>
+      <w:r>
+        <w:t>write a function that takes a string and returns a string</w:t>
+      </w:r>
+      <w:r>
+        <w:t>.  Output:</w:t>
+      </w:r>
+    </w:p>
+    <w:p>
+      <w:pPr>
+        <w:spacing w:after="0"/>
+      </w:pPr>
+      <w:r>
+        <w:t xml:space="preserve">let </w:t>
+      </w:r>
+      <w:proofErr w:type="spellStart"/>
+      <w:r>
+        <w:t>reverseString</w:t>
+      </w:r>
+      <w:proofErr w:type="spellEnd"/>
+      <w:r>
+        <w:t xml:space="preserve"> (s: string) =</w:t>
+      </w:r>
+    </w:p>
+    <w:p>
+      <w:pPr>
+        <w:spacing w:after="0"/>
+      </w:pPr>
+      <w:r>
+        <w:t xml:space="preserve">    new </w:t>
+      </w:r>
+      <w:proofErr w:type="gramStart"/>
+      <w:r>
+        <w:t>string(</w:t>
+      </w:r>
+      <w:proofErr w:type="spellStart"/>
+      <w:proofErr w:type="gramEnd"/>
+      <w:r>
+        <w:t>Array.rev</w:t>
+      </w:r>
+      <w:proofErr w:type="spellEnd"/>
       <w:r>
         <w:t xml:space="preserve"> (</w:t>
       </w:r>
-      <w:r>
-        <w:t>VisualStudio.</w:t>
+      <w:proofErr w:type="spellStart"/>
+      <w:r>
+        <w:t>s.ToCharArray</w:t>
+      </w:r>
+      <w:proofErr w:type="spellEnd"/>
+      <w:r>
+        <w:t>()))</w:t>
+      </w:r>
+    </w:p>
+    <w:p>
+      <w:pPr>
+        <w:spacing w:after="0"/>
+      </w:pPr>
+    </w:p>
+    <w:p>
+      <w:pPr>
+        <w:spacing w:after="0"/>
+      </w:pPr>
+      <w:r>
+        <w:t>[&lt;</w:t>
+      </w:r>
+      <w:proofErr w:type="spellStart"/>
+      <w:r>
+        <w:t>EntryPoint</w:t>
+      </w:r>
+      <w:proofErr w:type="spellEnd"/>
+      <w:r>
+        <w:t>&gt;]</w:t>
+      </w:r>
+    </w:p>
+    <w:p>
+      <w:pPr>
+        <w:spacing w:after="0"/>
+      </w:pPr>
+      <w:r>
+        <w:t xml:space="preserve">let main </w:t>
+      </w:r>
+      <w:proofErr w:type="spellStart"/>
+      <w:r>
+        <w:t>argv</w:t>
+      </w:r>
+      <w:proofErr w:type="spellEnd"/>
+      <w:r>
+        <w:t xml:space="preserve"> =</w:t>
+      </w:r>
+    </w:p>
+    <w:p>
+      <w:pPr>
+        <w:spacing w:after="0"/>
+      </w:pPr>
+      <w:r>
+        <w:t xml:space="preserve">    //testing the </w:t>
+      </w:r>
+      <w:proofErr w:type="spellStart"/>
+      <w:r>
+        <w:t>reverseString</w:t>
+      </w:r>
+      <w:proofErr w:type="spellEnd"/>
+      <w:r>
+        <w:t xml:space="preserve"> function with an example string</w:t>
+      </w:r>
+    </w:p>
+    <w:p>
+      <w:pPr>
+        <w:spacing w:after="0"/>
+      </w:pPr>
+      <w:r>
+        <w:t xml:space="preserve">    let str = "example"</w:t>
+      </w:r>
+    </w:p>
+    <w:p>
+      <w:pPr>
+        <w:spacing w:after="0"/>
+      </w:pPr>
+      <w:r>
+        <w:t xml:space="preserve">    </w:t>
+      </w:r>
+      <w:proofErr w:type="spellStart"/>
+      <w:r>
+        <w:t>printfn</w:t>
+      </w:r>
+      <w:proofErr w:type="spellEnd"/>
+      <w:r>
+        <w:t xml:space="preserve"> "%s" (</w:t>
+      </w:r>
+      <w:proofErr w:type="spellStart"/>
+      <w:r>
+        <w:t>reverseString</w:t>
+      </w:r>
+      <w:proofErr w:type="spellEnd"/>
+      <w:r>
+        <w:t xml:space="preserve"> str)</w:t>
+      </w:r>
+    </w:p>
+    <w:p>
+      <w:pPr>
+        <w:spacing w:after="0"/>
+      </w:pPr>
+      <w:r>
+        <w:t xml:space="preserve">    0 //return an integer exit code</w:t>
+      </w:r>
+    </w:p>
+    <w:p>
+      <w:pPr>
+        <w:spacing w:after="0"/>
+      </w:pPr>
+    </w:p>
+    <w:p>
+      <w:pPr>
+        <w:spacing w:after="0"/>
+      </w:pPr>
+      <w:r>
+        <w:t>Which displayed the reversed string.</w:t>
+      </w:r>
+      <w:r>
+        <w:t xml:space="preserve"> </w:t>
+      </w:r>
+      <w:r>
+        <w:t xml:space="preserve">I did not want to reverse the string. </w:t>
       </w:r>
       <w:proofErr w:type="gramStart"/>
       <w:r>
-        <w:t>17.Release</w:t>
+        <w:t>So</w:t>
       </w:r>
       <w:proofErr w:type="gramEnd"/>
       <w:r>
-        <w:t>/17.6.4+33815.320</w:t>
-      </w:r>
-      <w:r>
-        <w:t>)</w:t>
-      </w:r>
-      <w:r>
-        <w:t xml:space="preserve">, I first attempted to just simply put a comment in the editor and then allow </w:t>
-      </w:r>
-      <w:r>
-        <w:t>C</w:t>
-      </w:r>
-      <w:r>
-        <w:t>opilot</w:t>
-      </w:r>
-      <w:r>
-        <w:t xml:space="preserve"> []</w:t>
-      </w:r>
-      <w:r>
-        <w:t xml:space="preserve"> to complete the code for me. What I found was</w:t>
-      </w:r>
-      <w:r>
-        <w:t xml:space="preserve"> the code suggested by Copilot</w:t>
-      </w:r>
-      <w:r>
-        <w:t xml:space="preserve"> was</w:t>
-      </w:r>
-      <w:r>
-        <w:t xml:space="preserve"> no</w:t>
-      </w:r>
-      <w:r>
-        <w:t>t compiling correctly and resulting in errors.</w:t>
-      </w:r>
-      <w:r>
-        <w:t xml:space="preserve"> Perhaps it was hallucinating when it offered the code.</w:t>
-      </w:r>
-      <w:r>
-        <w:t xml:space="preserve"> I then put the same question into </w:t>
+        <w:t xml:space="preserve"> it then became:</w:t>
+      </w:r>
+    </w:p>
+    <w:p>
+      <w:pPr>
+        <w:spacing w:after="0"/>
+      </w:pPr>
+    </w:p>
+    <w:p>
+      <w:pPr>
+        <w:spacing w:after="0"/>
+      </w:pPr>
+      <w:r>
+        <w:t xml:space="preserve">let </w:t>
+      </w:r>
+      <w:proofErr w:type="spellStart"/>
+      <w:r>
+        <w:t>reverseString</w:t>
+      </w:r>
+      <w:proofErr w:type="spellEnd"/>
+      <w:r>
+        <w:t xml:space="preserve"> (s: string) =</w:t>
+      </w:r>
+    </w:p>
+    <w:p>
+      <w:pPr>
+        <w:spacing w:after="0"/>
+      </w:pPr>
+      <w:r>
+        <w:t xml:space="preserve">    new </w:t>
+      </w:r>
+      <w:proofErr w:type="gramStart"/>
+      <w:r>
+        <w:t>string(</w:t>
+      </w:r>
+      <w:proofErr w:type="spellStart"/>
+      <w:proofErr w:type="gramEnd"/>
+      <w:r>
+        <w:t>Array.rev</w:t>
+      </w:r>
+      <w:proofErr w:type="spellEnd"/>
+      <w:r>
+        <w:t xml:space="preserve"> (</w:t>
+      </w:r>
+      <w:proofErr w:type="spellStart"/>
+      <w:r>
+        <w:t>s.ToCharArray</w:t>
+      </w:r>
+      <w:proofErr w:type="spellEnd"/>
+      <w:r>
+        <w:t>()))</w:t>
+      </w:r>
+    </w:p>
+    <w:p>
+      <w:pPr>
+        <w:spacing w:after="0"/>
+      </w:pPr>
+    </w:p>
+    <w:p>
+      <w:pPr>
+        <w:spacing w:after="0"/>
+      </w:pPr>
+      <w:r>
+        <w:t>[&lt;</w:t>
+      </w:r>
+      <w:proofErr w:type="spellStart"/>
+      <w:r>
+        <w:t>EntryPoint</w:t>
+      </w:r>
+      <w:proofErr w:type="spellEnd"/>
+      <w:r>
+        <w:t>&gt;]</w:t>
+      </w:r>
+    </w:p>
+    <w:p>
+      <w:pPr>
+        <w:spacing w:after="0"/>
+      </w:pPr>
+      <w:r>
+        <w:t xml:space="preserve">let main </w:t>
+      </w:r>
+      <w:proofErr w:type="spellStart"/>
+      <w:r>
+        <w:t>argv</w:t>
+      </w:r>
+      <w:proofErr w:type="spellEnd"/>
+      <w:r>
+        <w:t xml:space="preserve"> =</w:t>
+      </w:r>
+    </w:p>
+    <w:p>
+      <w:pPr>
+        <w:spacing w:after="0"/>
+      </w:pPr>
+      <w:r>
+        <w:t xml:space="preserve">    let str = "Hello Solar System!!"</w:t>
+      </w:r>
+    </w:p>
+    <w:p>
+      <w:pPr>
+        <w:spacing w:after="0"/>
+      </w:pPr>
+      <w:r>
+        <w:t xml:space="preserve">    //instead of reversing the string, display it as is</w:t>
+      </w:r>
+    </w:p>
+    <w:p>
+      <w:pPr>
+        <w:spacing w:after="0"/>
+      </w:pPr>
+      <w:r>
+        <w:t xml:space="preserve">    </w:t>
+      </w:r>
+      <w:proofErr w:type="spellStart"/>
+      <w:r>
+        <w:t>printfn</w:t>
+      </w:r>
+      <w:proofErr w:type="spellEnd"/>
+      <w:r>
+        <w:t xml:space="preserve"> "%s" str</w:t>
+      </w:r>
+    </w:p>
+    <w:p>
+      <w:pPr>
+        <w:spacing w:after="0"/>
+      </w:pPr>
+      <w:r>
+        <w:t xml:space="preserve">    0 //return an integer exit code</w:t>
+      </w:r>
+    </w:p>
+    <w:p>
+      <w:pPr>
+        <w:spacing w:after="0"/>
+      </w:pPr>
+    </w:p>
+    <w:p>
+      <w:pPr>
+        <w:spacing w:after="0"/>
+      </w:pPr>
+      <w:r>
+        <w:t xml:space="preserve">Now, I want to pass a string to the main function and then parse it from the </w:t>
+      </w:r>
+      <w:proofErr w:type="spellStart"/>
+      <w:r>
+        <w:t>argv</w:t>
+      </w:r>
+      <w:proofErr w:type="spellEnd"/>
+      <w:r>
+        <w:t xml:space="preserve"> variable. After copying and pasting the previous sentence into the prompt of </w:t>
       </w:r>
       <w:r>
         <w:t>Copilot Chat</w:t>
       </w:r>
       <w:r>
-        <w:t xml:space="preserve"> prompt, and the result was much better. </w:t>
-      </w:r>
-      <w:r>
-        <w:t>Next,</w:t>
-      </w:r>
-      <w:r>
-        <w:t xml:space="preserve"> ask</w:t>
-      </w:r>
-      <w:r>
-        <w:t>ed</w:t>
-      </w:r>
-      <w:r>
-        <w:t xml:space="preserve"> </w:t>
+        <w:t>, here is the result.</w:t>
+      </w:r>
+    </w:p>
+    <w:p>
+      <w:pPr>
+        <w:spacing w:after="0"/>
+      </w:pPr>
+    </w:p>
+    <w:p>
+      <w:pPr>
+        <w:spacing w:after="0"/>
+      </w:pPr>
+      <w:r>
+        <w:t xml:space="preserve">let </w:t>
+      </w:r>
+      <w:proofErr w:type="spellStart"/>
+      <w:r>
+        <w:t>reverseString</w:t>
+      </w:r>
+      <w:proofErr w:type="spellEnd"/>
+      <w:r>
+        <w:t xml:space="preserve"> (s: string) =</w:t>
+      </w:r>
+    </w:p>
+    <w:p>
+      <w:pPr>
+        <w:spacing w:after="0"/>
+      </w:pPr>
+      <w:r>
+        <w:t xml:space="preserve">    new </w:t>
+      </w:r>
+      <w:proofErr w:type="gramStart"/>
+      <w:r>
+        <w:t>string(</w:t>
+      </w:r>
+      <w:proofErr w:type="spellStart"/>
+      <w:proofErr w:type="gramEnd"/>
+      <w:r>
+        <w:t>Array.rev</w:t>
+      </w:r>
+      <w:proofErr w:type="spellEnd"/>
+      <w:r>
+        <w:t xml:space="preserve"> (</w:t>
+      </w:r>
+      <w:proofErr w:type="spellStart"/>
+      <w:r>
+        <w:t>s.ToCharArray</w:t>
+      </w:r>
+      <w:proofErr w:type="spellEnd"/>
+      <w:r>
+        <w:t>()))</w:t>
+      </w:r>
+    </w:p>
+    <w:p>
+      <w:pPr>
+        <w:spacing w:after="0"/>
+      </w:pPr>
+    </w:p>
+    <w:p>
+      <w:pPr>
+        <w:spacing w:after="0"/>
+      </w:pPr>
+      <w:r>
+        <w:t>[&lt;</w:t>
+      </w:r>
+      <w:proofErr w:type="spellStart"/>
+      <w:r>
+        <w:t>EntryPoint</w:t>
+      </w:r>
+      <w:proofErr w:type="spellEnd"/>
+      <w:r>
+        <w:t>&gt;]</w:t>
+      </w:r>
+    </w:p>
+    <w:p>
+      <w:pPr>
+        <w:spacing w:after="0"/>
+      </w:pPr>
+      <w:r>
+        <w:t xml:space="preserve">let main </w:t>
+      </w:r>
+      <w:proofErr w:type="spellStart"/>
+      <w:r>
+        <w:t>argv</w:t>
+      </w:r>
+      <w:proofErr w:type="spellEnd"/>
+      <w:r>
+        <w:t xml:space="preserve"> =</w:t>
+      </w:r>
+    </w:p>
+    <w:p>
+      <w:pPr>
+        <w:spacing w:after="0"/>
+      </w:pPr>
+      <w:r>
+        <w:t xml:space="preserve">    //let str = "Hello Solar System!!"</w:t>
+      </w:r>
+    </w:p>
+    <w:p>
+      <w:pPr>
+        <w:spacing w:after="0"/>
+      </w:pPr>
+      <w:r>
+        <w:t xml:space="preserve">    let str = </w:t>
+      </w:r>
+      <w:proofErr w:type="spellStart"/>
+      <w:r>
+        <w:t>argv</w:t>
+      </w:r>
+      <w:proofErr w:type="spellEnd"/>
+      <w:r>
+        <w:t>.[0]</w:t>
+      </w:r>
+    </w:p>
+    <w:p>
+      <w:pPr>
+        <w:spacing w:after="0"/>
+      </w:pPr>
+      <w:r>
+        <w:lastRenderedPageBreak/>
+        <w:t xml:space="preserve">    //instead of reversing the string, display it as is</w:t>
+      </w:r>
+    </w:p>
+    <w:p>
+      <w:pPr>
+        <w:spacing w:after="0"/>
+      </w:pPr>
+      <w:r>
+        <w:t xml:space="preserve">    </w:t>
+      </w:r>
+      <w:proofErr w:type="spellStart"/>
+      <w:r>
+        <w:t>printfn</w:t>
+      </w:r>
+      <w:proofErr w:type="spellEnd"/>
+      <w:r>
+        <w:t xml:space="preserve"> "%s" str</w:t>
+      </w:r>
+    </w:p>
+    <w:p>
+      <w:pPr>
+        <w:spacing w:after="0"/>
+      </w:pPr>
+      <w:r>
+        <w:t xml:space="preserve">    0 //return an integer exit code</w:t>
+      </w:r>
+    </w:p>
+    <w:p>
+      <w:pPr>
+        <w:spacing w:after="0"/>
+      </w:pPr>
+    </w:p>
+    <w:p>
+      <w:pPr>
+        <w:spacing w:after="0"/>
+      </w:pPr>
+      <w:r>
+        <w:t xml:space="preserve">Yeah, I still want to keep my </w:t>
+      </w:r>
+      <w:proofErr w:type="spellStart"/>
+      <w:r>
+        <w:t>reverseString</w:t>
+      </w:r>
+      <w:proofErr w:type="spellEnd"/>
+      <w:r>
+        <w:t xml:space="preserve"> function :-).</w:t>
+      </w:r>
+    </w:p>
+    <w:p>
+      <w:pPr>
+        <w:spacing w:after="0"/>
+      </w:pPr>
+    </w:p>
+    <w:p>
+      <w:pPr>
+        <w:spacing w:after="0"/>
+      </w:pPr>
+      <w:r>
+        <w:t xml:space="preserve">However, the above did not work. With </w:t>
       </w:r>
       <w:r>
         <w:t>Copilot Chat</w:t>
       </w:r>
       <w:r>
-        <w:t xml:space="preserve"> to create a </w:t>
-      </w:r>
-      <w:r>
-        <w:t>M</w:t>
-      </w:r>
-      <w:r>
-        <w:t xml:space="preserve">ain method </w:t>
-      </w:r>
-      <w:proofErr w:type="gramStart"/>
-      <w:r>
-        <w:t>similar to</w:t>
-      </w:r>
-      <w:proofErr w:type="gramEnd"/>
-      <w:r>
-        <w:t xml:space="preserve"> what you would have in a Java class. </w:t>
-      </w:r>
-      <w:r>
-        <w:t xml:space="preserve">Within a few seconds </w:t>
-      </w:r>
-      <w:r>
-        <w:t>it did and appears to</w:t>
-      </w:r>
-      <w:r>
-        <w:t xml:space="preserve"> compile and</w:t>
-      </w:r>
-      <w:r>
-        <w:t xml:space="preserve"> function correctly.</w:t>
-      </w:r>
-      <w:r>
-        <w:t xml:space="preserve"> Specifically, here are the </w:t>
-      </w:r>
-      <w:proofErr w:type="gramStart"/>
-      <w:r>
-        <w:t>step by step</w:t>
-      </w:r>
-      <w:proofErr w:type="gramEnd"/>
-      <w:r>
-        <w:t xml:space="preserve"> iterations with the code, using Copilot Chat.</w:t>
-      </w:r>
-    </w:p>
-    <w:p>
-      <w:pPr>
-        <w:spacing w:after="0"/>
-      </w:pPr>
-    </w:p>
-    <w:p>
-      <w:pPr>
-        <w:spacing w:after="0"/>
-      </w:pPr>
-      <w:r>
-        <w:t>//write a function that takes a string and returns a string</w:t>
-      </w:r>
-    </w:p>
-    <w:p>
-      <w:pPr>
-        <w:spacing w:after="0"/>
-      </w:pPr>
-      <w:r>
-        <w:t xml:space="preserve">let </w:t>
-      </w:r>
-      <w:proofErr w:type="spellStart"/>
-      <w:r>
-        <w:t>reverseString</w:t>
-      </w:r>
-      <w:proofErr w:type="spellEnd"/>
-      <w:r>
-        <w:t xml:space="preserve"> (s: string) =</w:t>
-      </w:r>
-    </w:p>
-    <w:p>
-      <w:pPr>
-        <w:spacing w:after="0"/>
-      </w:pPr>
-      <w:r>
-        <w:t xml:space="preserve">    new </w:t>
-      </w:r>
-      <w:proofErr w:type="gramStart"/>
-      <w:r>
-        <w:t>string(</w:t>
-      </w:r>
-      <w:proofErr w:type="spellStart"/>
-      <w:proofErr w:type="gramEnd"/>
-      <w:r>
-        <w:t>Array.rev</w:t>
-      </w:r>
-      <w:proofErr w:type="spellEnd"/>
-      <w:r>
-        <w:t xml:space="preserve"> (</w:t>
-      </w:r>
-      <w:proofErr w:type="spellStart"/>
-      <w:r>
-        <w:t>s.ToCharArray</w:t>
-      </w:r>
-      <w:proofErr w:type="spellEnd"/>
-      <w:r>
-        <w:t>()))</w:t>
-      </w:r>
-    </w:p>
-    <w:p>
-      <w:pPr>
-        <w:spacing w:after="0"/>
-      </w:pPr>
-    </w:p>
-    <w:p>
-      <w:pPr>
-        <w:spacing w:after="0"/>
-      </w:pPr>
-      <w:r>
-        <w:t>[&lt;</w:t>
-      </w:r>
-      <w:proofErr w:type="spellStart"/>
-      <w:r>
-        <w:t>EntryPoint</w:t>
-      </w:r>
-      <w:proofErr w:type="spellEnd"/>
-      <w:r>
-        <w:t>&gt;]</w:t>
-      </w:r>
-    </w:p>
-    <w:p>
-      <w:pPr>
-        <w:spacing w:after="0"/>
-      </w:pPr>
-      <w:r>
-        <w:t xml:space="preserve">let main </w:t>
-      </w:r>
-      <w:proofErr w:type="spellStart"/>
-      <w:r>
-        <w:t>argv</w:t>
-      </w:r>
-      <w:proofErr w:type="spellEnd"/>
-      <w:r>
-        <w:t xml:space="preserve"> =</w:t>
-      </w:r>
-    </w:p>
-    <w:p>
-      <w:pPr>
-        <w:spacing w:after="0"/>
-      </w:pPr>
-      <w:r>
-        <w:t xml:space="preserve">    //testing the </w:t>
-      </w:r>
-      <w:proofErr w:type="spellStart"/>
-      <w:r>
-        <w:t>reverseString</w:t>
-      </w:r>
-      <w:proofErr w:type="spellEnd"/>
-      <w:r>
-        <w:t xml:space="preserve"> function with an example string</w:t>
-      </w:r>
-    </w:p>
-    <w:p>
-      <w:pPr>
-        <w:spacing w:after="0"/>
-      </w:pPr>
-      <w:r>
-        <w:t xml:space="preserve">    let str = "example"</w:t>
-      </w:r>
-    </w:p>
-    <w:p>
-      <w:pPr>
-        <w:spacing w:after="0"/>
-      </w:pPr>
-      <w:r>
-        <w:t xml:space="preserve">    </w:t>
-      </w:r>
-      <w:proofErr w:type="spellStart"/>
-      <w:r>
-        <w:t>printfn</w:t>
-      </w:r>
-      <w:proofErr w:type="spellEnd"/>
-      <w:r>
-        <w:t xml:space="preserve"> "%s" (</w:t>
-      </w:r>
-      <w:proofErr w:type="spellStart"/>
-      <w:r>
-        <w:t>reverseString</w:t>
-      </w:r>
-      <w:proofErr w:type="spellEnd"/>
-      <w:r>
-        <w:t xml:space="preserve"> str)</w:t>
-      </w:r>
-    </w:p>
-    <w:p>
-      <w:pPr>
-        <w:spacing w:after="0"/>
-      </w:pPr>
-      <w:r>
-        <w:t xml:space="preserve">    0 //return an integer exit code</w:t>
-      </w:r>
-    </w:p>
-    <w:p>
-      <w:pPr>
-        <w:spacing w:after="0"/>
-      </w:pPr>
-      <w:r>
-        <w:tab/>
-      </w:r>
-    </w:p>
-    <w:p>
-      <w:pPr>
-        <w:spacing w:after="0"/>
-      </w:pPr>
-      <w:r>
-        <w:t>Which displayed the reversed string.</w:t>
-      </w:r>
-      <w:r>
-        <w:t xml:space="preserve"> </w:t>
-      </w:r>
-      <w:r>
-        <w:t xml:space="preserve">I did not want to reverse the string. </w:t>
-      </w:r>
-      <w:proofErr w:type="gramStart"/>
-      <w:r>
-        <w:t>So</w:t>
-      </w:r>
-      <w:proofErr w:type="gramEnd"/>
-      <w:r>
-        <w:t xml:space="preserve"> it then became:</w:t>
-      </w:r>
-    </w:p>
-    <w:p>
-      <w:pPr>
-        <w:spacing w:after="0"/>
-      </w:pPr>
-    </w:p>
-    <w:p>
-      <w:pPr>
-        <w:spacing w:after="0"/>
-      </w:pPr>
-      <w:r>
-        <w:t>//write a function that takes a string and returns a string</w:t>
-      </w:r>
-    </w:p>
-    <w:p>
-      <w:pPr>
-        <w:spacing w:after="0"/>
-      </w:pPr>
-      <w:r>
-        <w:t xml:space="preserve">let </w:t>
-      </w:r>
-      <w:proofErr w:type="spellStart"/>
-      <w:r>
-        <w:t>reverseString</w:t>
-      </w:r>
-      <w:proofErr w:type="spellEnd"/>
-      <w:r>
-        <w:t xml:space="preserve"> (s: string) =</w:t>
-      </w:r>
-    </w:p>
-    <w:p>
-      <w:pPr>
-        <w:spacing w:after="0"/>
-      </w:pPr>
-      <w:r>
-        <w:t xml:space="preserve">    new </w:t>
-      </w:r>
-      <w:proofErr w:type="gramStart"/>
-      <w:r>
-        <w:t>string(</w:t>
-      </w:r>
-      <w:proofErr w:type="spellStart"/>
-      <w:proofErr w:type="gramEnd"/>
-      <w:r>
-        <w:t>Array.rev</w:t>
-      </w:r>
-      <w:proofErr w:type="spellEnd"/>
-      <w:r>
-        <w:t xml:space="preserve"> (</w:t>
-      </w:r>
-      <w:proofErr w:type="spellStart"/>
-      <w:r>
-        <w:t>s.ToCharArray</w:t>
-      </w:r>
-      <w:proofErr w:type="spellEnd"/>
-      <w:r>
-        <w:t>()))</w:t>
-      </w:r>
-    </w:p>
-    <w:p>
-      <w:pPr>
-        <w:spacing w:after="0"/>
-      </w:pPr>
-    </w:p>
-    <w:p>
-      <w:pPr>
-        <w:spacing w:after="0"/>
-      </w:pPr>
-      <w:r>
-        <w:t>[&lt;</w:t>
-      </w:r>
-      <w:proofErr w:type="spellStart"/>
-      <w:r>
-        <w:t>EntryPoint</w:t>
-      </w:r>
-      <w:proofErr w:type="spellEnd"/>
-      <w:r>
-        <w:t>&gt;]</w:t>
-      </w:r>
-    </w:p>
-    <w:p>
-      <w:pPr>
-        <w:spacing w:after="0"/>
-      </w:pPr>
-      <w:r>
-        <w:t xml:space="preserve">let main </w:t>
-      </w:r>
-      <w:proofErr w:type="spellStart"/>
-      <w:r>
-        <w:t>argv</w:t>
-      </w:r>
-      <w:proofErr w:type="spellEnd"/>
-      <w:r>
-        <w:t xml:space="preserve"> =</w:t>
-      </w:r>
-    </w:p>
-    <w:p>
-      <w:pPr>
-        <w:spacing w:after="0"/>
-      </w:pPr>
-      <w:r>
-        <w:t xml:space="preserve">    let str = "Hello Solar System!!"</w:t>
-      </w:r>
-    </w:p>
-    <w:p>
-      <w:pPr>
-        <w:spacing w:after="0"/>
-      </w:pPr>
-      <w:r>
-        <w:t xml:space="preserve">    //instead of reversing the string, display it as is</w:t>
-      </w:r>
-    </w:p>
-    <w:p>
-      <w:pPr>
-        <w:spacing w:after="0"/>
-      </w:pPr>
-      <w:r>
-        <w:t xml:space="preserve">    </w:t>
-      </w:r>
-      <w:proofErr w:type="spellStart"/>
-      <w:r>
-        <w:t>printfn</w:t>
-      </w:r>
-      <w:proofErr w:type="spellEnd"/>
-      <w:r>
-        <w:t xml:space="preserve"> "%s" str</w:t>
-      </w:r>
-    </w:p>
-    <w:p>
-      <w:pPr>
-        <w:spacing w:after="0"/>
-      </w:pPr>
-      <w:r>
-        <w:t xml:space="preserve">    0 //return an integer exit code</w:t>
-      </w:r>
-    </w:p>
-    <w:p>
-      <w:pPr>
-        <w:spacing w:after="0"/>
-      </w:pPr>
-    </w:p>
-    <w:p>
-      <w:pPr>
-        <w:spacing w:after="0"/>
-      </w:pPr>
-      <w:r>
-        <w:t xml:space="preserve">Now, I want to pass a string to the main function and then parse it from the </w:t>
-      </w:r>
-      <w:proofErr w:type="spellStart"/>
-      <w:r>
-        <w:t>argv</w:t>
-      </w:r>
-      <w:proofErr w:type="spellEnd"/>
-      <w:r>
-        <w:t xml:space="preserve"> variable. After copying and pasting the previous sentence into the prompt of </w:t>
-      </w:r>
-      <w:r>
-        <w:t>Copilot Chat</w:t>
-      </w:r>
-      <w:r>
-        <w:t>, here is the result.</w:t>
-      </w:r>
-    </w:p>
-    <w:p>
-      <w:pPr>
-        <w:spacing w:after="0"/>
-      </w:pPr>
-    </w:p>
-    <w:p>
-      <w:pPr>
-        <w:spacing w:after="0"/>
-      </w:pPr>
-      <w:r>
-        <w:t>//write a function that takes a string and returns a string</w:t>
-      </w:r>
-    </w:p>
-    <w:p>
-      <w:pPr>
-        <w:spacing w:after="0"/>
-      </w:pPr>
-      <w:r>
-        <w:t xml:space="preserve">let </w:t>
-      </w:r>
-      <w:proofErr w:type="spellStart"/>
-      <w:r>
-        <w:t>reverseString</w:t>
-      </w:r>
-      <w:proofErr w:type="spellEnd"/>
-      <w:r>
-        <w:t xml:space="preserve"> (s: string) =</w:t>
-      </w:r>
-    </w:p>
-    <w:p>
-      <w:pPr>
-        <w:spacing w:after="0"/>
-      </w:pPr>
-      <w:r>
-        <w:t xml:space="preserve">    new </w:t>
-      </w:r>
-      <w:proofErr w:type="gramStart"/>
-      <w:r>
-        <w:t>string(</w:t>
-      </w:r>
-      <w:proofErr w:type="spellStart"/>
-      <w:proofErr w:type="gramEnd"/>
-      <w:r>
-        <w:t>Array.rev</w:t>
-      </w:r>
-      <w:proofErr w:type="spellEnd"/>
-      <w:r>
-        <w:t xml:space="preserve"> (</w:t>
-      </w:r>
-      <w:proofErr w:type="spellStart"/>
-      <w:r>
-        <w:t>s.ToCharArray</w:t>
-      </w:r>
-      <w:proofErr w:type="spellEnd"/>
-      <w:r>
-        <w:t>()))</w:t>
-      </w:r>
-    </w:p>
-    <w:p>
-      <w:pPr>
-        <w:spacing w:after="0"/>
-      </w:pPr>
-    </w:p>
-    <w:p>
-      <w:pPr>
-        <w:spacing w:after="0"/>
-      </w:pPr>
-      <w:r>
-        <w:t>[&lt;</w:t>
-      </w:r>
-      <w:proofErr w:type="spellStart"/>
-      <w:r>
-        <w:t>EntryPoint</w:t>
-      </w:r>
-      <w:proofErr w:type="spellEnd"/>
-      <w:r>
-        <w:t>&gt;]</w:t>
-      </w:r>
-    </w:p>
-    <w:p>
-      <w:pPr>
-        <w:spacing w:after="0"/>
-      </w:pPr>
-      <w:r>
-        <w:t xml:space="preserve">let main </w:t>
-      </w:r>
-      <w:proofErr w:type="spellStart"/>
-      <w:r>
-        <w:t>argv</w:t>
-      </w:r>
-      <w:proofErr w:type="spellEnd"/>
-      <w:r>
-        <w:t xml:space="preserve"> =</w:t>
-      </w:r>
-    </w:p>
-    <w:p>
-      <w:pPr>
-        <w:spacing w:after="0"/>
-      </w:pPr>
-      <w:r>
-        <w:t xml:space="preserve">    //let str = "Hello Solar System!!"</w:t>
-      </w:r>
-    </w:p>
-    <w:p>
-      <w:pPr>
-        <w:spacing w:after="0"/>
-      </w:pPr>
-      <w:r>
-        <w:lastRenderedPageBreak/>
-        <w:t xml:space="preserve">    let str = </w:t>
-      </w:r>
-      <w:proofErr w:type="spellStart"/>
-      <w:r>
-        <w:t>argv</w:t>
-      </w:r>
-      <w:proofErr w:type="spellEnd"/>
-      <w:r>
-        <w:t>.[0]</w:t>
-      </w:r>
-    </w:p>
-    <w:p>
-      <w:pPr>
-        <w:spacing w:after="0"/>
-      </w:pPr>
-      <w:r>
-        <w:t xml:space="preserve">    //instead of reversing the string, display it as is</w:t>
-      </w:r>
-    </w:p>
-    <w:p>
-      <w:pPr>
-        <w:spacing w:after="0"/>
-      </w:pPr>
-      <w:r>
-        <w:t xml:space="preserve">    </w:t>
-      </w:r>
-      <w:proofErr w:type="spellStart"/>
-      <w:r>
-        <w:t>printfn</w:t>
-      </w:r>
-      <w:proofErr w:type="spellEnd"/>
-      <w:r>
-        <w:t xml:space="preserve"> "%s" str</w:t>
-      </w:r>
-    </w:p>
-    <w:p>
-      <w:pPr>
-        <w:spacing w:after="0"/>
-      </w:pPr>
-      <w:r>
-        <w:t xml:space="preserve">    0 //return an integer exit code</w:t>
-      </w:r>
-    </w:p>
-    <w:p>
-      <w:pPr>
-        <w:spacing w:after="0"/>
-      </w:pPr>
-    </w:p>
-    <w:p>
-      <w:pPr>
-        <w:spacing w:after="0"/>
-      </w:pPr>
-      <w:r>
-        <w:t xml:space="preserve">Yeah, I still want to keep my </w:t>
-      </w:r>
-      <w:proofErr w:type="spellStart"/>
-      <w:r>
-        <w:t>reverseString</w:t>
-      </w:r>
-      <w:proofErr w:type="spellEnd"/>
-      <w:r>
-        <w:t xml:space="preserve"> function :-).</w:t>
-      </w:r>
-    </w:p>
-    <w:p>
-      <w:pPr>
-        <w:spacing w:after="0"/>
-      </w:pPr>
-    </w:p>
-    <w:p>
-      <w:pPr>
-        <w:spacing w:after="0"/>
-      </w:pPr>
-      <w:r>
-        <w:t xml:space="preserve">However, the above did not work. With </w:t>
-      </w:r>
-      <w:r>
-        <w:t>Copilot Chat</w:t>
-      </w:r>
-      <w:r>
         <w:t>'s help and me being more specific at the chat prompt, here is what I ended with:</w:t>
       </w:r>
     </w:p>
@@ -676,9 +660,6 @@
       <w:pPr>
         <w:spacing w:after="0"/>
       </w:pPr>
-      <w:r>
-        <w:t>//write a function that takes a string and returns a string</w:t>
-      </w:r>
     </w:p>
     <w:p>
       <w:pPr>

</xml_diff>